<commit_message>
new changes for testing
</commit_message>
<xml_diff>
--- a/mproj_report.docx
+++ b/mproj_report.docx
@@ -19,6 +19,11 @@
     <w:p>
       <w:r>
         <w:t>I’m making some changes to see what happens with git.</w:t>
+      </w:r>
+    </w:p>
+    <w:p>
+      <w:r>
+        <w:t>I’ve decided not to make these changes.</w:t>
       </w:r>
     </w:p>
     <w:p>
@@ -816,30 +821,14 @@
       <w:r>
         <w:t xml:space="preserve">Figure </w:t>
       </w:r>
-      <w:r>
-        <w:fldChar w:fldCharType="begin"/>
-      </w:r>
-      <w:r>
-        <w:instrText xml:space="preserve"> S</w:instrText>
-      </w:r>
-      <w:r>
-        <w:instrText xml:space="preserve">EQ Figure \* ARABIC </w:instrText>
-      </w:r>
-      <w:r>
-        <w:fldChar w:fldCharType="separate"/>
-      </w:r>
-      <w:r>
-        <w:rPr>
-          <w:noProof/>
-        </w:rPr>
-        <w:t>1</w:t>
-      </w:r>
-      <w:r>
-        <w:rPr>
-          <w:noProof/>
-        </w:rPr>
-        <w:fldChar w:fldCharType="end"/>
-      </w:r>
+      <w:fldSimple w:instr=" SEQ Figure \* ARABIC ">
+        <w:r>
+          <w:rPr>
+            <w:noProof/>
+          </w:rPr>
+          <w:t>1</w:t>
+        </w:r>
+      </w:fldSimple>
       <w:r>
         <w:t>: Reactivity worth for element with 254</w:t>
       </w:r>
@@ -897,27 +886,14 @@
       <w:r>
         <w:t xml:space="preserve">Figure </w:t>
       </w:r>
-      <w:r>
-        <w:fldChar w:fldCharType="begin"/>
-      </w:r>
-      <w:r>
-        <w:instrText xml:space="preserve"> SEQ Figure \* ARABIC </w:instrText>
-      </w:r>
-      <w:r>
-        <w:fldChar w:fldCharType="separate"/>
-      </w:r>
-      <w:r>
-        <w:rPr>
-          <w:noProof/>
-        </w:rPr>
-        <w:t>2</w:t>
-      </w:r>
-      <w:r>
-        <w:rPr>
-          <w:noProof/>
-        </w:rPr>
-        <w:fldChar w:fldCharType="end"/>
-      </w:r>
+      <w:fldSimple w:instr=" SEQ Figure \* ARABIC ">
+        <w:r>
+          <w:rPr>
+            <w:noProof/>
+          </w:rPr>
+          <w:t>2</w:t>
+        </w:r>
+      </w:fldSimple>
       <w:r>
         <w:t>: Reactivity worth for eleme</w:t>
       </w:r>
@@ -971,27 +947,14 @@
       <w:r>
         <w:t xml:space="preserve">Figure </w:t>
       </w:r>
-      <w:r>
-        <w:fldChar w:fldCharType="begin"/>
-      </w:r>
-      <w:r>
-        <w:instrText xml:space="preserve"> SEQ Figure \* ARABIC </w:instrText>
-      </w:r>
-      <w:r>
-        <w:fldChar w:fldCharType="separate"/>
-      </w:r>
-      <w:r>
-        <w:rPr>
-          <w:noProof/>
-        </w:rPr>
-        <w:t>3</w:t>
-      </w:r>
-      <w:r>
-        <w:rPr>
-          <w:noProof/>
-        </w:rPr>
-        <w:fldChar w:fldCharType="end"/>
-      </w:r>
+      <w:fldSimple w:instr=" SEQ Figure \* ARABIC ">
+        <w:r>
+          <w:rPr>
+            <w:noProof/>
+          </w:rPr>
+          <w:t>3</w:t>
+        </w:r>
+      </w:fldSimple>
       <w:r>
         <w:t>: Reactivity worth for element with 100</w:t>
       </w:r>
@@ -1038,27 +1001,14 @@
       <w:r>
         <w:t xml:space="preserve">Figure </w:t>
       </w:r>
-      <w:r>
-        <w:fldChar w:fldCharType="begin"/>
-      </w:r>
-      <w:r>
-        <w:instrText xml:space="preserve"> SEQ Figure \* ARABIC </w:instrText>
-      </w:r>
-      <w:r>
-        <w:fldChar w:fldCharType="separate"/>
-      </w:r>
-      <w:r>
-        <w:rPr>
-          <w:noProof/>
-        </w:rPr>
-        <w:t>4</w:t>
-      </w:r>
-      <w:r>
-        <w:rPr>
-          <w:noProof/>
-        </w:rPr>
-        <w:fldChar w:fldCharType="end"/>
-      </w:r>
+      <w:fldSimple w:instr=" SEQ Figure \* ARABIC ">
+        <w:r>
+          <w:rPr>
+            <w:noProof/>
+          </w:rPr>
+          <w:t>4</w:t>
+        </w:r>
+      </w:fldSimple>
       <w:r>
         <w:t>: Reactivity worth for element with 300</w:t>
       </w:r>
@@ -1122,27 +1072,14 @@
       <w:r>
         <w:t xml:space="preserve">Figure </w:t>
       </w:r>
-      <w:r>
-        <w:fldChar w:fldCharType="begin"/>
-      </w:r>
-      <w:r>
-        <w:instrText xml:space="preserve"> SEQ Figure \* ARABIC </w:instrText>
-      </w:r>
-      <w:r>
-        <w:fldChar w:fldCharType="separate"/>
-      </w:r>
-      <w:r>
-        <w:rPr>
-          <w:noProof/>
-        </w:rPr>
-        <w:t>5</w:t>
-      </w:r>
-      <w:r>
-        <w:rPr>
-          <w:noProof/>
-        </w:rPr>
-        <w:fldChar w:fldCharType="end"/>
-      </w:r>
+      <w:fldSimple w:instr=" SEQ Figure \* ARABIC ">
+        <w:r>
+          <w:rPr>
+            <w:noProof/>
+          </w:rPr>
+          <w:t>5</w:t>
+        </w:r>
+      </w:fldSimple>
       <w:r>
         <w:t>: Reactivity Comparison</w:t>
       </w:r>
@@ -1837,27 +1774,14 @@
       <w:r>
         <w:t xml:space="preserve">Table </w:t>
       </w:r>
-      <w:r>
-        <w:fldChar w:fldCharType="begin"/>
-      </w:r>
-      <w:r>
-        <w:instrText xml:space="preserve"> SEQ Table \* ARABIC </w:instrText>
-      </w:r>
-      <w:r>
-        <w:fldChar w:fldCharType="separate"/>
-      </w:r>
-      <w:r>
-        <w:rPr>
-          <w:noProof/>
-        </w:rPr>
-        <w:t>1</w:t>
-      </w:r>
-      <w:r>
-        <w:rPr>
-          <w:noProof/>
-        </w:rPr>
-        <w:fldChar w:fldCharType="end"/>
-      </w:r>
+      <w:fldSimple w:instr=" SEQ Table \* ARABIC ">
+        <w:r>
+          <w:rPr>
+            <w:noProof/>
+          </w:rPr>
+          <w:t>1</w:t>
+        </w:r>
+      </w:fldSimple>
       <w:r>
         <w:t>: Neck Shim Partitioning</w:t>
       </w:r>
@@ -3830,27 +3754,14 @@
       <w:r>
         <w:t xml:space="preserve">Figure </w:t>
       </w:r>
-      <w:r>
-        <w:fldChar w:fldCharType="begin"/>
-      </w:r>
-      <w:r>
-        <w:instrText xml:space="preserve"> SEQ Figure \* ARABIC </w:instrText>
-      </w:r>
-      <w:r>
-        <w:fldChar w:fldCharType="separate"/>
-      </w:r>
-      <w:r>
-        <w:rPr>
-          <w:noProof/>
-        </w:rPr>
-        <w:t>6</w:t>
-      </w:r>
-      <w:r>
-        <w:rPr>
-          <w:noProof/>
-        </w:rPr>
-        <w:fldChar w:fldCharType="end"/>
-      </w:r>
+      <w:fldSimple w:instr=" SEQ Figure \* ARABIC ">
+        <w:r>
+          <w:rPr>
+            <w:noProof/>
+          </w:rPr>
+          <w:t>6</w:t>
+        </w:r>
+      </w:fldSimple>
       <w:r>
         <w:t>: Relative Power Comparison</w:t>
       </w:r>
@@ -3908,27 +3819,14 @@
       <w:r>
         <w:t xml:space="preserve">Figure </w:t>
       </w:r>
-      <w:r>
-        <w:fldChar w:fldCharType="begin"/>
-      </w:r>
-      <w:r>
-        <w:instrText xml:space="preserve"> SEQ Figure \* ARABIC </w:instrText>
-      </w:r>
-      <w:r>
-        <w:fldChar w:fldCharType="separate"/>
-      </w:r>
-      <w:r>
-        <w:rPr>
-          <w:noProof/>
-        </w:rPr>
-        <w:t>7</w:t>
-      </w:r>
-      <w:r>
-        <w:rPr>
-          <w:noProof/>
-        </w:rPr>
-        <w:fldChar w:fldCharType="end"/>
-      </w:r>
+      <w:fldSimple w:instr=" SEQ Figure \* ARABIC ">
+        <w:r>
+          <w:rPr>
+            <w:noProof/>
+          </w:rPr>
+          <w:t>7</w:t>
+        </w:r>
+      </w:fldSimple>
       <w:r>
         <w:t>: Percent Error as a function or reactivity change</w:t>
       </w:r>
@@ -4015,27 +3913,14 @@
       <w:r>
         <w:t xml:space="preserve">Figure </w:t>
       </w:r>
-      <w:r>
-        <w:fldChar w:fldCharType="begin"/>
-      </w:r>
-      <w:r>
-        <w:instrText xml:space="preserve"> SEQ Figure \* ARABIC </w:instrText>
-      </w:r>
-      <w:r>
-        <w:fldChar w:fldCharType="separate"/>
-      </w:r>
-      <w:r>
-        <w:rPr>
-          <w:noProof/>
-        </w:rPr>
-        <w:t>8</w:t>
-      </w:r>
-      <w:r>
-        <w:rPr>
-          <w:noProof/>
-        </w:rPr>
-        <w:fldChar w:fldCharType="end"/>
-      </w:r>
+      <w:fldSimple w:instr=" SEQ Figure \* ARABIC ">
+        <w:r>
+          <w:rPr>
+            <w:noProof/>
+          </w:rPr>
+          <w:t>8</w:t>
+        </w:r>
+      </w:fldSimple>
       <w:r>
         <w:t>: Reactivity Calculation Comparison</w:t>
       </w:r>
@@ -4114,27 +3999,14 @@
       <w:r>
         <w:t xml:space="preserve">Figure </w:t>
       </w:r>
-      <w:r>
-        <w:fldChar w:fldCharType="begin"/>
-      </w:r>
-      <w:r>
-        <w:instrText xml:space="preserve"> SEQ Figure \* ARABIC </w:instrText>
-      </w:r>
-      <w:r>
-        <w:fldChar w:fldCharType="separate"/>
-      </w:r>
-      <w:r>
-        <w:rPr>
-          <w:noProof/>
-        </w:rPr>
-        <w:t>9</w:t>
-      </w:r>
-      <w:r>
-        <w:rPr>
-          <w:noProof/>
-        </w:rPr>
-        <w:fldChar w:fldCharType="end"/>
-      </w:r>
+      <w:fldSimple w:instr=" SEQ Figure \* ARABIC ">
+        <w:r>
+          <w:rPr>
+            <w:noProof/>
+          </w:rPr>
+          <w:t>9</w:t>
+        </w:r>
+      </w:fldSimple>
       <w:r>
         <w:t>: Zoomed-in Reactivity Calculation Comparison</w:t>
       </w:r>
@@ -4200,27 +4072,14 @@
       <w:r>
         <w:t xml:space="preserve">Figure </w:t>
       </w:r>
-      <w:r>
-        <w:fldChar w:fldCharType="begin"/>
-      </w:r>
-      <w:r>
-        <w:instrText xml:space="preserve"> SEQ Figure \* ARABIC </w:instrText>
-      </w:r>
-      <w:r>
-        <w:fldChar w:fldCharType="separate"/>
-      </w:r>
-      <w:r>
-        <w:rPr>
-          <w:noProof/>
-        </w:rPr>
-        <w:t>10</w:t>
-      </w:r>
-      <w:r>
-        <w:rPr>
-          <w:noProof/>
-        </w:rPr>
-        <w:fldChar w:fldCharType="end"/>
-      </w:r>
+      <w:fldSimple w:instr=" SEQ Figure \* ARABIC ">
+        <w:r>
+          <w:rPr>
+            <w:noProof/>
+          </w:rPr>
+          <w:t>10</w:t>
+        </w:r>
+      </w:fldSimple>
       <w:r>
         <w:t>: Relative Power Comparison</w:t>
       </w:r>
@@ -4262,27 +4121,14 @@
       <w:r>
         <w:t xml:space="preserve">Figure </w:t>
       </w:r>
-      <w:r>
-        <w:fldChar w:fldCharType="begin"/>
-      </w:r>
-      <w:r>
-        <w:instrText xml:space="preserve"> SEQ Figure \* ARABIC </w:instrText>
-      </w:r>
-      <w:r>
-        <w:fldChar w:fldCharType="separate"/>
-      </w:r>
-      <w:r>
-        <w:rPr>
-          <w:noProof/>
-        </w:rPr>
-        <w:t>11</w:t>
-      </w:r>
-      <w:r>
-        <w:rPr>
-          <w:noProof/>
-        </w:rPr>
-        <w:fldChar w:fldCharType="end"/>
-      </w:r>
+      <w:fldSimple w:instr=" SEQ Figure \* ARABIC ">
+        <w:r>
+          <w:rPr>
+            <w:noProof/>
+          </w:rPr>
+          <w:t>11</w:t>
+        </w:r>
+      </w:fldSimple>
       <w:r>
         <w:t xml:space="preserve">: </w:t>
       </w:r>
@@ -4365,27 +4211,14 @@
       <w:r>
         <w:t xml:space="preserve">Figure </w:t>
       </w:r>
-      <w:r>
-        <w:fldChar w:fldCharType="begin"/>
-      </w:r>
-      <w:r>
-        <w:instrText xml:space="preserve"> SEQ Figure \* ARABIC </w:instrText>
-      </w:r>
-      <w:r>
-        <w:fldChar w:fldCharType="separate"/>
-      </w:r>
-      <w:r>
-        <w:rPr>
-          <w:noProof/>
-        </w:rPr>
-        <w:t>12</w:t>
-      </w:r>
-      <w:r>
-        <w:rPr>
-          <w:noProof/>
-        </w:rPr>
-        <w:fldChar w:fldCharType="end"/>
-      </w:r>
+      <w:fldSimple w:instr=" SEQ Figure \* ARABIC ">
+        <w:r>
+          <w:rPr>
+            <w:noProof/>
+          </w:rPr>
+          <w:t>12</w:t>
+        </w:r>
+      </w:fldSimple>
       <w:r>
         <w:t>: Reactivity Calculation Comparison</w:t>
       </w:r>
@@ -4457,27 +4290,14 @@
       <w:r>
         <w:t xml:space="preserve">Figure </w:t>
       </w:r>
-      <w:r>
-        <w:fldChar w:fldCharType="begin"/>
-      </w:r>
-      <w:r>
-        <w:instrText xml:space="preserve"> SEQ Figure \* ARABIC </w:instrText>
-      </w:r>
-      <w:r>
-        <w:fldChar w:fldCharType="separate"/>
-      </w:r>
-      <w:r>
-        <w:rPr>
-          <w:noProof/>
-        </w:rPr>
-        <w:t>13</w:t>
-      </w:r>
-      <w:r>
-        <w:rPr>
-          <w:noProof/>
-        </w:rPr>
-        <w:fldChar w:fldCharType="end"/>
-      </w:r>
+      <w:fldSimple w:instr=" SEQ Figure \* ARABIC ">
+        <w:r>
+          <w:rPr>
+            <w:noProof/>
+          </w:rPr>
+          <w:t>13</w:t>
+        </w:r>
+      </w:fldSimple>
       <w:r>
         <w:t>: Relative Power Comparison</w:t>
       </w:r>
@@ -4518,27 +4338,14 @@
       <w:r>
         <w:t xml:space="preserve">Figure </w:t>
       </w:r>
-      <w:r>
-        <w:fldChar w:fldCharType="begin"/>
-      </w:r>
-      <w:r>
-        <w:instrText xml:space="preserve"> SEQ Figure \* ARABIC </w:instrText>
-      </w:r>
-      <w:r>
-        <w:fldChar w:fldCharType="separate"/>
-      </w:r>
-      <w:r>
-        <w:rPr>
-          <w:noProof/>
-        </w:rPr>
-        <w:t>14</w:t>
-      </w:r>
-      <w:r>
-        <w:rPr>
-          <w:noProof/>
-        </w:rPr>
-        <w:fldChar w:fldCharType="end"/>
-      </w:r>
+      <w:fldSimple w:instr=" SEQ Figure \* ARABIC ">
+        <w:r>
+          <w:rPr>
+            <w:noProof/>
+          </w:rPr>
+          <w:t>14</w:t>
+        </w:r>
+      </w:fldSimple>
       <w:r>
         <w:t xml:space="preserve">: </w:t>
       </w:r>
@@ -4617,27 +4424,14 @@
       <w:r>
         <w:t xml:space="preserve">Figure </w:t>
       </w:r>
-      <w:r>
-        <w:fldChar w:fldCharType="begin"/>
-      </w:r>
-      <w:r>
-        <w:instrText xml:space="preserve"> SEQ Figure \* ARABIC </w:instrText>
-      </w:r>
-      <w:r>
-        <w:fldChar w:fldCharType="separate"/>
-      </w:r>
-      <w:r>
-        <w:rPr>
-          <w:noProof/>
-        </w:rPr>
-        <w:t>15</w:t>
-      </w:r>
-      <w:r>
-        <w:rPr>
-          <w:noProof/>
-        </w:rPr>
-        <w:fldChar w:fldCharType="end"/>
-      </w:r>
+      <w:fldSimple w:instr=" SEQ Figure \* ARABIC ">
+        <w:r>
+          <w:rPr>
+            <w:noProof/>
+          </w:rPr>
+          <w:t>15</w:t>
+        </w:r>
+      </w:fldSimple>
       <w:r>
         <w:t>: Reactivity Calculation Comparison</w:t>
       </w:r>
@@ -4658,27 +4452,14 @@
       <w:r>
         <w:t xml:space="preserve">Table </w:t>
       </w:r>
-      <w:r>
-        <w:fldChar w:fldCharType="begin"/>
-      </w:r>
-      <w:r>
-        <w:instrText xml:space="preserve"> SEQ Table \* ARABIC </w:instrText>
-      </w:r>
-      <w:r>
-        <w:fldChar w:fldCharType="separate"/>
-      </w:r>
-      <w:r>
-        <w:rPr>
-          <w:noProof/>
-        </w:rPr>
-        <w:t>2</w:t>
-      </w:r>
-      <w:r>
-        <w:rPr>
-          <w:noProof/>
-        </w:rPr>
-        <w:fldChar w:fldCharType="end"/>
-      </w:r>
+      <w:fldSimple w:instr=" SEQ Table \* ARABIC ">
+        <w:r>
+          <w:rPr>
+            <w:noProof/>
+          </w:rPr>
+          <w:t>2</w:t>
+        </w:r>
+      </w:fldSimple>
       <w:r>
         <w:t>: Reactivity Comparison Differences</w:t>
       </w:r>
@@ -5491,27 +5272,14 @@
       <w:r>
         <w:t xml:space="preserve">Table </w:t>
       </w:r>
-      <w:r>
-        <w:fldChar w:fldCharType="begin"/>
-      </w:r>
-      <w:r>
-        <w:instrText xml:space="preserve"> SEQ Table \* ARABIC </w:instrText>
-      </w:r>
-      <w:r>
-        <w:fldChar w:fldCharType="separate"/>
-      </w:r>
-      <w:r>
-        <w:rPr>
-          <w:noProof/>
-        </w:rPr>
-        <w:t>3</w:t>
-      </w:r>
-      <w:r>
-        <w:rPr>
-          <w:noProof/>
-        </w:rPr>
-        <w:fldChar w:fldCharType="end"/>
-      </w:r>
+      <w:fldSimple w:instr=" SEQ Table \* ARABIC ">
+        <w:r>
+          <w:rPr>
+            <w:noProof/>
+          </w:rPr>
+          <w:t>3</w:t>
+        </w:r>
+      </w:fldSimple>
       <w:r>
         <w:t>: Comparison of Reactivity Calculations with Perturbation Theory</w:t>
       </w:r>
@@ -23605,15 +23373,6 @@
 </file>
 
 <file path=customXml/item1.xml><?xml version="1.0" encoding="utf-8"?>
-<?mso-contentType ?>
-<FormTemplates xmlns="http://schemas.microsoft.com/sharepoint/v3/contenttype/forms">
-  <Display>DocumentLibraryForm</Display>
-  <Edit>DocumentLibraryForm</Edit>
-  <New>DocumentLibraryForm</New>
-</FormTemplates>
-</file>
-
-<file path=customXml/item2.xml><?xml version="1.0" encoding="utf-8"?>
 <p:properties xmlns:p="http://schemas.microsoft.com/office/2006/metadata/properties" xmlns:xsi="http://www.w3.org/2001/XMLSchema-instance" xmlns:pc="http://schemas.microsoft.com/office/infopath/2007/PartnerControls">
   <documentManagement>
     <MigrationWizIdPermissionLevels xmlns="5539c4dd-e19d-4362-ab88-28fc2f79d2e7" xsi:nil="true"/>
@@ -23623,6 +23382,15 @@
     <MigrationWizIdDocumentLibraryPermissions xmlns="5539c4dd-e19d-4362-ab88-28fc2f79d2e7" xsi:nil="true"/>
   </documentManagement>
 </p:properties>
+</file>
+
+<file path=customXml/item2.xml><?xml version="1.0" encoding="utf-8"?>
+<?mso-contentType ?>
+<FormTemplates xmlns="http://schemas.microsoft.com/sharepoint/v3/contenttype/forms">
+  <Display>DocumentLibraryForm</Display>
+  <Edit>DocumentLibraryForm</Edit>
+  <New>DocumentLibraryForm</New>
+</FormTemplates>
 </file>
 
 <file path=customXml/item3.xml><?xml version="1.0" encoding="utf-8"?>
@@ -23841,19 +23609,19 @@
 </file>
 
 <file path=customXml/itemProps1.xml><?xml version="1.0" encoding="utf-8"?>
-<ds:datastoreItem xmlns:ds="http://schemas.openxmlformats.org/officeDocument/2006/customXml" ds:itemID="{A781D3B9-2DE0-44BF-B1E8-1339F4C39A5C}">
+<ds:datastoreItem xmlns:ds="http://schemas.openxmlformats.org/officeDocument/2006/customXml" ds:itemID="{490018B0-DD54-4218-A636-DE2B4EF42CBF}">
   <ds:schemaRefs>
-    <ds:schemaRef ds:uri="http://schemas.microsoft.com/sharepoint/v3/contenttype/forms"/>
+    <ds:schemaRef ds:uri="http://schemas.microsoft.com/office/2006/metadata/properties"/>
+    <ds:schemaRef ds:uri="http://schemas.microsoft.com/office/infopath/2007/PartnerControls"/>
+    <ds:schemaRef ds:uri="5539c4dd-e19d-4362-ab88-28fc2f79d2e7"/>
   </ds:schemaRefs>
 </ds:datastoreItem>
 </file>
 
 <file path=customXml/itemProps2.xml><?xml version="1.0" encoding="utf-8"?>
-<ds:datastoreItem xmlns:ds="http://schemas.openxmlformats.org/officeDocument/2006/customXml" ds:itemID="{490018B0-DD54-4218-A636-DE2B4EF42CBF}">
+<ds:datastoreItem xmlns:ds="http://schemas.openxmlformats.org/officeDocument/2006/customXml" ds:itemID="{A781D3B9-2DE0-44BF-B1E8-1339F4C39A5C}">
   <ds:schemaRefs>
-    <ds:schemaRef ds:uri="http://schemas.microsoft.com/office/2006/metadata/properties"/>
-    <ds:schemaRef ds:uri="http://schemas.microsoft.com/office/infopath/2007/PartnerControls"/>
-    <ds:schemaRef ds:uri="5539c4dd-e19d-4362-ab88-28fc2f79d2e7"/>
+    <ds:schemaRef ds:uri="http://schemas.microsoft.com/sharepoint/v3/contenttype/forms"/>
   </ds:schemaRefs>
 </ds:datastoreItem>
 </file>

</xml_diff>